<commit_message>
26/02/2025- Practica#11 Consultas MySQL
</commit_message>
<xml_diff>
--- a/parcial1/practica11/Consultas MySQL practica#11.docx
+++ b/parcial1/practica11/Consultas MySQL practica#11.docx
@@ -24,6 +24,10 @@
         </w:numPr>
       </w:pPr>
       <w:r>
+        <w:rPr>
+          <w:noProof/>
+          <w:lang w:eastAsia="es-MX"/>
+        </w:rPr>
         <w:drawing>
           <wp:anchor distT="0" distB="0" distL="114300" distR="114300" simplePos="0" relativeHeight="251658240" behindDoc="1" locked="0" layoutInCell="1" allowOverlap="1" wp14:anchorId="56AF0C5C" wp14:editId="147A0FAC">
             <wp:simplePos x="0" y="0"/>
@@ -123,6 +127,10 @@
         <w:pStyle w:val="Prrafodelista"/>
       </w:pPr>
       <w:r>
+        <w:rPr>
+          <w:noProof/>
+          <w:lang w:eastAsia="es-MX"/>
+        </w:rPr>
         <w:drawing>
           <wp:anchor distT="0" distB="0" distL="114300" distR="114300" simplePos="0" relativeHeight="251659264" behindDoc="1" locked="0" layoutInCell="1" allowOverlap="1" wp14:anchorId="35A793AA" wp14:editId="78D8B0C7">
             <wp:simplePos x="0" y="0"/>
@@ -224,19 +232,170 @@
         <w:pStyle w:val="Prrafodelista"/>
       </w:pPr>
     </w:p>
-    <w:p>
+    <w:p/>
+    <w:p>
+      <w:pPr>
+        <w:pStyle w:val="Prrafodelista"/>
+      </w:pPr>
+    </w:p>
+    <w:p>
+      <w:pPr>
+        <w:pStyle w:val="Prrafodelista"/>
+      </w:pPr>
+    </w:p>
+    <w:p>
+      <w:pPr>
+        <w:pStyle w:val="Prrafodelista"/>
+        <w:numPr>
+          <w:ilvl w:val="0"/>
+          <w:numId w:val="1"/>
+        </w:numPr>
+      </w:pPr>
+      <w:r>
+        <w:lastRenderedPageBreak/>
+        <w:drawing>
+          <wp:anchor distT="0" distB="0" distL="114300" distR="114300" simplePos="0" relativeHeight="251660288" behindDoc="1" locked="0" layoutInCell="1" allowOverlap="1">
+            <wp:simplePos x="0" y="0"/>
+            <wp:positionH relativeFrom="column">
+              <wp:posOffset>-280035</wp:posOffset>
+            </wp:positionH>
+            <wp:positionV relativeFrom="paragraph">
+              <wp:posOffset>376555</wp:posOffset>
+            </wp:positionV>
+            <wp:extent cx="5612130" cy="3082290"/>
+            <wp:effectExtent l="0" t="0" r="7620" b="3810"/>
+            <wp:wrapSquare wrapText="bothSides"/>
+            <wp:docPr id="3" name="Imagen 3"/>
+            <wp:cNvGraphicFramePr>
+              <a:graphicFrameLocks xmlns:a="http://schemas.openxmlformats.org/drawingml/2006/main" noChangeAspect="1"/>
+            </wp:cNvGraphicFramePr>
+            <a:graphic xmlns:a="http://schemas.openxmlformats.org/drawingml/2006/main">
+              <a:graphicData uri="http://schemas.openxmlformats.org/drawingml/2006/picture">
+                <pic:pic xmlns:pic="http://schemas.openxmlformats.org/drawingml/2006/picture">
+                  <pic:nvPicPr>
+                    <pic:cNvPr id="1" name=""/>
+                    <pic:cNvPicPr/>
+                  </pic:nvPicPr>
+                  <pic:blipFill>
+                    <a:blip r:embed="rId7">
+                      <a:extLst>
+                        <a:ext uri="{28A0092B-C50C-407E-A947-70E740481C1C}">
+                          <a14:useLocalDpi xmlns:a14="http://schemas.microsoft.com/office/drawing/2010/main" val="0"/>
+                        </a:ext>
+                      </a:extLst>
+                    </a:blip>
+                    <a:stretch>
+                      <a:fillRect/>
+                    </a:stretch>
+                  </pic:blipFill>
+                  <pic:spPr>
+                    <a:xfrm>
+                      <a:off x="0" y="0"/>
+                      <a:ext cx="5612130" cy="3082290"/>
+                    </a:xfrm>
+                    <a:prstGeom prst="rect">
+                      <a:avLst/>
+                    </a:prstGeom>
+                  </pic:spPr>
+                </pic:pic>
+              </a:graphicData>
+            </a:graphic>
+          </wp:anchor>
+        </w:drawing>
+      </w:r>
+      <w:r>
+        <w:t>obtener listado del nombre de los artistas</w:t>
+      </w:r>
+    </w:p>
+    <w:p>
+      <w:pPr>
+        <w:pStyle w:val="Prrafodelista"/>
+      </w:pPr>
+    </w:p>
+    <w:p>
+      <w:pPr>
+        <w:pStyle w:val="Prrafodelista"/>
+      </w:pPr>
+    </w:p>
+    <w:p>
+      <w:pPr>
+        <w:pStyle w:val="Prrafodelista"/>
+        <w:numPr>
+          <w:ilvl w:val="0"/>
+          <w:numId w:val="1"/>
+        </w:numPr>
+      </w:pPr>
+      <w:r>
+        <w:drawing>
+          <wp:anchor distT="0" distB="0" distL="114300" distR="114300" simplePos="0" relativeHeight="251661312" behindDoc="1" locked="0" layoutInCell="1" allowOverlap="1" wp14:anchorId="7C0186D2" wp14:editId="619E2FB5">
+            <wp:simplePos x="0" y="0"/>
+            <wp:positionH relativeFrom="column">
+              <wp:posOffset>-280035</wp:posOffset>
+            </wp:positionH>
+            <wp:positionV relativeFrom="paragraph">
+              <wp:posOffset>520700</wp:posOffset>
+            </wp:positionV>
+            <wp:extent cx="5612130" cy="3244215"/>
+            <wp:effectExtent l="0" t="0" r="7620" b="0"/>
+            <wp:wrapTight wrapText="bothSides">
+              <wp:wrapPolygon edited="0">
+                <wp:start x="0" y="0"/>
+                <wp:lineTo x="0" y="21435"/>
+                <wp:lineTo x="21556" y="21435"/>
+                <wp:lineTo x="21556" y="0"/>
+                <wp:lineTo x="0" y="0"/>
+              </wp:wrapPolygon>
+            </wp:wrapTight>
+            <wp:docPr id="4" name="Imagen 4"/>
+            <wp:cNvGraphicFramePr>
+              <a:graphicFrameLocks xmlns:a="http://schemas.openxmlformats.org/drawingml/2006/main" noChangeAspect="1"/>
+            </wp:cNvGraphicFramePr>
+            <a:graphic xmlns:a="http://schemas.openxmlformats.org/drawingml/2006/main">
+              <a:graphicData uri="http://schemas.openxmlformats.org/drawingml/2006/picture">
+                <pic:pic xmlns:pic="http://schemas.openxmlformats.org/drawingml/2006/picture">
+                  <pic:nvPicPr>
+                    <pic:cNvPr id="1" name=""/>
+                    <pic:cNvPicPr/>
+                  </pic:nvPicPr>
+                  <pic:blipFill>
+                    <a:blip r:embed="rId8">
+                      <a:extLst>
+                        <a:ext uri="{28A0092B-C50C-407E-A947-70E740481C1C}">
+                          <a14:useLocalDpi xmlns:a14="http://schemas.microsoft.com/office/drawing/2010/main" val="0"/>
+                        </a:ext>
+                      </a:extLst>
+                    </a:blip>
+                    <a:stretch>
+                      <a:fillRect/>
+                    </a:stretch>
+                  </pic:blipFill>
+                  <pic:spPr>
+                    <a:xfrm>
+                      <a:off x="0" y="0"/>
+                      <a:ext cx="5612130" cy="3244215"/>
+                    </a:xfrm>
+                    <a:prstGeom prst="rect">
+                      <a:avLst/>
+                    </a:prstGeom>
+                  </pic:spPr>
+                </pic:pic>
+              </a:graphicData>
+            </a:graphic>
+          </wp:anchor>
+        </w:drawing>
+      </w:r>
+      <w:r>
+        <w:t>Obtener listado de artistas que su nombre inicie con la letra “A”</w:t>
+      </w:r>
+      <w:r>
+        <w:rPr>
+          <w:noProof/>
+          <w:lang w:eastAsia="es-MX"/>
+        </w:rPr>
+        <w:t xml:space="preserve"> </w:t>
+      </w:r>
       <w:bookmarkStart w:id="0" w:name="_GoBack"/>
       <w:bookmarkEnd w:id="0"/>
-    </w:p>
-    <w:p>
-      <w:pPr>
-        <w:pStyle w:val="Prrafodelista"/>
-      </w:pPr>
-    </w:p>
-    <w:p>
-      <w:pPr>
-        <w:pStyle w:val="Prrafodelista"/>
-      </w:pPr>
     </w:p>
     <w:sectPr>
       <w:pgSz w:w="12240" w:h="15840"/>

</xml_diff>